<commit_message>
added screenshot to doc
</commit_message>
<xml_diff>
--- a/IOS_FANS.docx
+++ b/IOS_FANS.docx
@@ -116,17 +116,19 @@
           <w:szCs w:val="24"/>
         </w:rPr>
       </w:pPr>
+      <w:bookmarkStart w:id="0" w:name="_GoBack"/>
+      <w:bookmarkEnd w:id="0"/>
       <w:r>
         <w:rPr>
           <w:noProof/>
-          <w:sz w:val="28"/>
-          <w:szCs w:val="28"/>
+          <w:sz w:val="24"/>
+          <w:szCs w:val="24"/>
         </w:rPr>
         <w:drawing>
-          <wp:inline distT="0" distB="0" distL="0" distR="0" wp14:anchorId="43C6CADF" wp14:editId="2E7E84A8">
-            <wp:extent cx="2047875" cy="3437816"/>
-            <wp:effectExtent l="0" t="0" r="0" b="0"/>
-            <wp:docPr id="2" name="Picture 2"/>
+          <wp:inline distT="0" distB="0" distL="0" distR="0" wp14:anchorId="05618363" wp14:editId="17B270AC">
+            <wp:extent cx="1959329" cy="3438525"/>
+            <wp:effectExtent l="0" t="0" r="3175" b="0"/>
+            <wp:docPr id="3" name="Picture 3"/>
             <wp:cNvGraphicFramePr>
               <a:graphicFrameLocks xmlns:a="http://schemas.openxmlformats.org/drawingml/2006/main" noChangeAspect="1"/>
             </wp:cNvGraphicFramePr>
@@ -134,7 +136,7 @@
               <a:graphicData uri="http://schemas.openxmlformats.org/drawingml/2006/picture">
                 <pic:pic xmlns:pic="http://schemas.openxmlformats.org/drawingml/2006/picture">
                   <pic:nvPicPr>
-                    <pic:cNvPr id="2" name="msa2.png"/>
+                    <pic:cNvPr id="3" name="msa2.png"/>
                     <pic:cNvPicPr/>
                   </pic:nvPicPr>
                   <pic:blipFill>
@@ -152,7 +154,7 @@
                   <pic:spPr>
                     <a:xfrm>
                       <a:off x="0" y="0"/>
-                      <a:ext cx="2057272" cy="3453592"/>
+                      <a:ext cx="1969953" cy="3457169"/>
                     </a:xfrm>
                     <a:prstGeom prst="rect">
                       <a:avLst/>
@@ -967,8 +969,6 @@
         </w:rPr>
         <w:t>Bonus:</w:t>
       </w:r>
-      <w:bookmarkStart w:id="0" w:name="_GoBack"/>
-      <w:bookmarkEnd w:id="0"/>
     </w:p>
     <w:p>
       <w:pPr>
@@ -1198,7 +1198,23 @@
           <w:sz w:val="28"/>
           <w:szCs w:val="28"/>
         </w:rPr>
-        <w:t xml:space="preserve"> Dragos-Marian</w:t>
+        <w:t xml:space="preserve"> </w:t>
+      </w:r>
+      <w:proofErr w:type="spellStart"/>
+      <w:r>
+        <w:rPr>
+          <w:sz w:val="28"/>
+          <w:szCs w:val="28"/>
+        </w:rPr>
+        <w:t>Dragos</w:t>
+      </w:r>
+      <w:proofErr w:type="spellEnd"/>
+      <w:r>
+        <w:rPr>
+          <w:sz w:val="28"/>
+          <w:szCs w:val="28"/>
+        </w:rPr>
+        <w:t>-Marian</w:t>
       </w:r>
     </w:p>
     <w:p>

</xml_diff>